<commit_message>
demo and finished presentation
</commit_message>
<xml_diff>
--- a/project/presentation notes.docx
+++ b/project/presentation notes.docx
@@ -6,6 +6,7 @@
       <w:sdtPr>
         <w:rPr>
           <w:rFonts w:asciiTheme="minorHAnsi" w:eastAsiaTheme="minorHAnsi" w:hAnsiTheme="minorHAnsi" w:cstheme="minorBidi"/>
+          <w:b w:val="0"/>
           <w:sz w:val="22"/>
           <w:szCs w:val="22"/>
           <w:lang w:val="nb-NO" w:eastAsia="en-US"/>
@@ -1757,8 +1758,8 @@
           <w:lang w:val="en-GB"/>
         </w:rPr>
       </w:pPr>
-      <w:bookmarkStart w:id="0" w:name="_Ref70092687"/>
-      <w:bookmarkStart w:id="1" w:name="_Toc70252561"/>
+      <w:bookmarkStart w:id="0" w:name="_Toc70252561"/>
+      <w:bookmarkStart w:id="1" w:name="_Ref70092687"/>
       <w:r>
         <w:rPr>
           <w:lang w:val="en-GB"/>
@@ -1766,7 +1767,7 @@
         <w:lastRenderedPageBreak/>
         <w:t>Introduction</w:t>
       </w:r>
-      <w:bookmarkEnd w:id="1"/>
+      <w:bookmarkEnd w:id="0"/>
     </w:p>
     <w:p>
       <w:pPr>
@@ -2022,7 +2023,7 @@
         </w:rPr>
         <w:t>Dataset</w:t>
       </w:r>
-      <w:bookmarkEnd w:id="0"/>
+      <w:bookmarkEnd w:id="1"/>
       <w:r>
         <w:rPr>
           <w:lang w:val="en-GB"/>
@@ -2382,31 +2383,53 @@
         <w:rPr>
           <w:lang w:val="en-GB"/>
         </w:rPr>
-        <w:t xml:space="preserve"> The reason for that is that the cracks in the road are often v</w:t>
-      </w:r>
-      <w:r>
-        <w:rPr>
+        <w:t xml:space="preserve"> </w:t>
+      </w:r>
+      <w:r>
+        <w:rPr>
+          <w:b/>
+          <w:bCs/>
+          <w:lang w:val="en-GB"/>
+        </w:rPr>
+        <w:t>The reason for that is that the cracks in the road are often v</w:t>
+      </w:r>
+      <w:r>
+        <w:rPr>
+          <w:b/>
+          <w:bCs/>
           <w:lang w:val="en-GB"/>
         </w:rPr>
         <w:t>e</w:t>
       </w:r>
       <w:r>
         <w:rPr>
+          <w:b/>
+          <w:bCs/>
           <w:lang w:val="en-GB"/>
         </w:rPr>
         <w:t xml:space="preserve">ry thin and small </w:t>
       </w:r>
       <w:r>
         <w:rPr>
+          <w:b/>
+          <w:bCs/>
           <w:lang w:val="en-GB"/>
         </w:rPr>
         <w:t xml:space="preserve">disturbance </w:t>
       </w:r>
       <w:r>
         <w:rPr>
-          <w:lang w:val="en-GB"/>
-        </w:rPr>
-        <w:t xml:space="preserve">make the mall object harder to recognize. I would say that </w:t>
+          <w:b/>
+          <w:bCs/>
+          <w:lang w:val="en-GB"/>
+        </w:rPr>
+        <w:t>make the mall object harder to recognize.</w:t>
+      </w:r>
+      <w:r>
+        <w:rPr>
+          <w:lang w:val="en-GB"/>
+        </w:rPr>
+        <w:t xml:space="preserve"> I would say that </w:t>
       </w:r>
       <w:r>
         <w:rPr>
@@ -2494,27 +2517,41 @@
       </w:r>
       <w:r>
         <w:rPr>
+          <w:b/>
+          <w:bCs/>
           <w:lang w:val="en-GB"/>
         </w:rPr>
         <w:t xml:space="preserve">Since all images are taken </w:t>
       </w:r>
       <w:r>
         <w:rPr>
+          <w:b/>
+          <w:bCs/>
           <w:lang w:val="en-GB"/>
         </w:rPr>
         <w:t xml:space="preserve">from a car </w:t>
       </w:r>
       <w:r>
         <w:rPr>
+          <w:b/>
+          <w:bCs/>
           <w:lang w:val="en-GB"/>
         </w:rPr>
         <w:t xml:space="preserve">the </w:t>
       </w:r>
       <w:r>
         <w:rPr>
-          <w:lang w:val="en-GB"/>
-        </w:rPr>
-        <w:t xml:space="preserve">environment of each image is bit similar. </w:t>
+          <w:b/>
+          <w:bCs/>
+          <w:lang w:val="en-GB"/>
+        </w:rPr>
+        <w:t>environment of each image is bit similar</w:t>
+      </w:r>
+      <w:r>
+        <w:rPr>
+          <w:lang w:val="en-GB"/>
+        </w:rPr>
+        <w:t xml:space="preserve">. </w:t>
       </w:r>
       <w:r>
         <w:rPr>
@@ -3979,10 +4016,10 @@
           <w:lang w:val="en-GB"/>
         </w:rPr>
         <w:object w:dxaOrig="6464" w:dyaOrig="2052" w14:anchorId="70AEED99">
-          <v:shape id="_x0000_i1026" type="#_x0000_t75" style="width:322.25pt;height:102.7pt" o:ole="">
+          <v:shape id="_x0000_i1025" type="#_x0000_t75" style="width:322.25pt;height:102.7pt" o:ole="">
             <v:imagedata r:id="rId14" o:title=""/>
           </v:shape>
-          <o:OLEObject Type="Embed" ProgID="Excel.Sheet.12" ShapeID="_x0000_i1026" DrawAspect="Content" ObjectID="_1680870823" r:id="rId15"/>
+          <o:OLEObject Type="Embed" ProgID="Excel.Sheet.12" ShapeID="_x0000_i1025" DrawAspect="Content" ObjectID="_1681199701" r:id="rId15"/>
         </w:object>
       </w:r>
     </w:p>
@@ -4001,24 +4038,14 @@
       <w:r>
         <w:t xml:space="preserve"> </w:t>
       </w:r>
-      <w:r>
-        <w:fldChar w:fldCharType="begin"/>
-      </w:r>
-      <w:r>
-        <w:instrText xml:space="preserve"> SEQ Table \* ARABIC </w:instrText>
-      </w:r>
-      <w:r>
-        <w:fldChar w:fldCharType="separate"/>
-      </w:r>
-      <w:r>
-        <w:rPr>
-          <w:noProof/>
-        </w:rPr>
-        <w:t>1</w:t>
-      </w:r>
-      <w:r>
-        <w:fldChar w:fldCharType="end"/>
-      </w:r>
+      <w:fldSimple w:instr=" SEQ Table \* ARABIC ">
+        <w:r>
+          <w:rPr>
+            <w:noProof/>
+          </w:rPr>
+          <w:t>1</w:t>
+        </w:r>
+      </w:fldSimple>
       <w:r>
         <w:t xml:space="preserve">: </w:t>
       </w:r>
@@ -4204,21 +4231,7 @@
                                 <w:rPr>
                                   <w:lang w:val="en-GB"/>
                                 </w:rPr>
-                                <w:t xml:space="preserve">   A block of </w:t>
-                              </w:r>
-                              <w:proofErr w:type="spellStart"/>
-                              <w:r>
-                                <w:rPr>
-                                  <w:lang w:val="en-GB"/>
-                                </w:rPr>
-                                <w:t>ResNet</w:t>
-                              </w:r>
-                              <w:proofErr w:type="spellEnd"/>
-                              <w:r>
-                                <w:rPr>
-                                  <w:lang w:val="en-GB"/>
-                                </w:rPr>
-                                <w:t>.</w:t>
+                                <w:t xml:space="preserve">   A block of ResNet.</w:t>
                               </w:r>
                               <w:r>
                                 <w:rPr>
@@ -4246,19 +4259,11 @@
                                 </w:rPr>
                                 <w:t xml:space="preserve"> </w:t>
                               </w:r>
-                              <w:proofErr w:type="spellStart"/>
                               <w:r>
                                 <w:rPr>
                                   <w:lang w:val="en-GB"/>
                                 </w:rPr>
-                                <w:t>ResNeXt</w:t>
-                              </w:r>
-                              <w:proofErr w:type="spellEnd"/>
-                              <w:r>
-                                <w:rPr>
-                                  <w:lang w:val="en-GB"/>
-                                </w:rPr>
-                                <w:t xml:space="preserve"> with cardinality=32, with roughly the same complexity. A layer is shown as (# in channels, filter size, # out channels).</w:t>
+                                <w:t>ResNeXt with cardinality=32, with roughly the same complexity. A layer is shown as (# in channels, filter size, # out channels).</w:t>
                               </w:r>
                               <w:bookmarkEnd w:id="10"/>
                               <w:r>
@@ -4380,21 +4385,7 @@
                           <w:rPr>
                             <w:lang w:val="en-GB"/>
                           </w:rPr>
-                          <w:t xml:space="preserve">   A block of </w:t>
-                        </w:r>
-                        <w:proofErr w:type="spellStart"/>
-                        <w:r>
-                          <w:rPr>
-                            <w:lang w:val="en-GB"/>
-                          </w:rPr>
-                          <w:t>ResNet</w:t>
-                        </w:r>
-                        <w:proofErr w:type="spellEnd"/>
-                        <w:r>
-                          <w:rPr>
-                            <w:lang w:val="en-GB"/>
-                          </w:rPr>
-                          <w:t>.</w:t>
+                          <w:t xml:space="preserve">   A block of ResNet.</w:t>
                         </w:r>
                         <w:r>
                           <w:rPr>
@@ -4422,19 +4413,11 @@
                           </w:rPr>
                           <w:t xml:space="preserve"> </w:t>
                         </w:r>
-                        <w:proofErr w:type="spellStart"/>
                         <w:r>
                           <w:rPr>
                             <w:lang w:val="en-GB"/>
                           </w:rPr>
-                          <w:t>ResNeXt</w:t>
-                        </w:r>
-                        <w:proofErr w:type="spellEnd"/>
-                        <w:r>
-                          <w:rPr>
-                            <w:lang w:val="en-GB"/>
-                          </w:rPr>
-                          <w:t xml:space="preserve"> with cardinality=32, with roughly the same complexity. A layer is shown as (# in channels, filter size, # out channels).</w:t>
+                          <w:t>ResNeXt with cardinality=32, with roughly the same complexity. A layer is shown as (# in channels, filter size, # out channels).</w:t>
                         </w:r>
                         <w:bookmarkEnd w:id="12"/>
                         <w:r>
@@ -6157,8 +6140,8 @@
           <w:lang w:val="en-GB"/>
         </w:rPr>
       </w:pPr>
-      <w:bookmarkStart w:id="13" w:name="_Ref70001971"/>
-      <w:bookmarkStart w:id="14" w:name="_Ref70244783"/>
+      <w:bookmarkStart w:id="13" w:name="_Ref70244783"/>
+      <w:bookmarkStart w:id="14" w:name="_Ref70001971"/>
       <w:r>
         <w:rPr>
           <w:lang w:val="en-GB"/>
@@ -6187,7 +6170,7 @@
       <w:r>
         <w:fldChar w:fldCharType="end"/>
       </w:r>
-      <w:bookmarkEnd w:id="14"/>
+      <w:bookmarkEnd w:id="13"/>
       <w:r>
         <w:rPr>
           <w:lang w:val="en-GB"/>
@@ -6201,7 +6184,7 @@
         <w:t>Backbone structure (sizes specified for input=500x500)</w:t>
       </w:r>
     </w:p>
-    <w:bookmarkEnd w:id="13"/>
+    <w:bookmarkEnd w:id="14"/>
     <w:p>
       <w:pPr>
         <w:rPr>
@@ -10080,40 +10063,20 @@
                                 <w:noProof/>
                               </w:rPr>
                             </w:pPr>
-                            <w:proofErr w:type="spellStart"/>
                             <w:r>
-                              <w:t>Figure</w:t>
+                              <w:t xml:space="preserve">Figure </w:t>
                             </w:r>
-                            <w:proofErr w:type="spellEnd"/>
+                            <w:fldSimple w:instr=" SEQ Figure \* ARABIC ">
+                              <w:r>
+                                <w:rPr>
+                                  <w:noProof/>
+                                </w:rPr>
+                                <w:t>7</w:t>
+                              </w:r>
+                            </w:fldSimple>
                             <w:r>
-                              <w:t xml:space="preserve"> </w:t>
+                              <w:t>: RDD2020 mAP</w:t>
                             </w:r>
-                            <w:r>
-                              <w:fldChar w:fldCharType="begin"/>
-                            </w:r>
-                            <w:r>
-                              <w:instrText xml:space="preserve"> SEQ Figure \* ARABIC </w:instrText>
-                            </w:r>
-                            <w:r>
-                              <w:fldChar w:fldCharType="separate"/>
-                            </w:r>
-                            <w:r>
-                              <w:rPr>
-                                <w:noProof/>
-                              </w:rPr>
-                              <w:t>7</w:t>
-                            </w:r>
-                            <w:r>
-                              <w:fldChar w:fldCharType="end"/>
-                            </w:r>
-                            <w:r>
-                              <w:t xml:space="preserve">: RDD2020 </w:t>
-                            </w:r>
-                            <w:proofErr w:type="spellStart"/>
-                            <w:r>
-                              <w:t>mAP</w:t>
-                            </w:r>
-                            <w:proofErr w:type="spellEnd"/>
                           </w:p>
                         </w:txbxContent>
                       </wps:txbx>
@@ -10141,40 +10104,20 @@
                           <w:noProof/>
                         </w:rPr>
                       </w:pPr>
-                      <w:proofErr w:type="spellStart"/>
                       <w:r>
-                        <w:t>Figure</w:t>
+                        <w:t xml:space="preserve">Figure </w:t>
                       </w:r>
-                      <w:proofErr w:type="spellEnd"/>
+                      <w:fldSimple w:instr=" SEQ Figure \* ARABIC ">
+                        <w:r>
+                          <w:rPr>
+                            <w:noProof/>
+                          </w:rPr>
+                          <w:t>7</w:t>
+                        </w:r>
+                      </w:fldSimple>
                       <w:r>
-                        <w:t xml:space="preserve"> </w:t>
+                        <w:t>: RDD2020 mAP</w:t>
                       </w:r>
-                      <w:r>
-                        <w:fldChar w:fldCharType="begin"/>
-                      </w:r>
-                      <w:r>
-                        <w:instrText xml:space="preserve"> SEQ Figure \* ARABIC </w:instrText>
-                      </w:r>
-                      <w:r>
-                        <w:fldChar w:fldCharType="separate"/>
-                      </w:r>
-                      <w:r>
-                        <w:rPr>
-                          <w:noProof/>
-                        </w:rPr>
-                        <w:t>7</w:t>
-                      </w:r>
-                      <w:r>
-                        <w:fldChar w:fldCharType="end"/>
-                      </w:r>
-                      <w:r>
-                        <w:t xml:space="preserve">: RDD2020 </w:t>
-                      </w:r>
-                      <w:proofErr w:type="spellStart"/>
-                      <w:r>
-                        <w:t>mAP</w:t>
-                      </w:r>
-                      <w:proofErr w:type="spellEnd"/>
                     </w:p>
                   </w:txbxContent>
                 </v:textbox>
@@ -10334,32 +10277,17 @@
                                   <w:noProof/>
                                 </w:rPr>
                               </w:pPr>
-                              <w:proofErr w:type="spellStart"/>
                               <w:r>
-                                <w:t>Figure</w:t>
+                                <w:t xml:space="preserve">Figure </w:t>
                               </w:r>
-                              <w:proofErr w:type="spellEnd"/>
-                              <w:r>
-                                <w:t xml:space="preserve"> </w:t>
-                              </w:r>
-                              <w:r>
-                                <w:fldChar w:fldCharType="begin"/>
-                              </w:r>
-                              <w:r>
-                                <w:instrText xml:space="preserve"> SEQ Figure \* ARABIC </w:instrText>
-                              </w:r>
-                              <w:r>
-                                <w:fldChar w:fldCharType="separate"/>
-                              </w:r>
-                              <w:r>
-                                <w:rPr>
-                                  <w:noProof/>
-                                </w:rPr>
-                                <w:t>8</w:t>
-                              </w:r>
-                              <w:r>
-                                <w:fldChar w:fldCharType="end"/>
-                              </w:r>
+                              <w:fldSimple w:instr=" SEQ Figure \* ARABIC ">
+                                <w:r>
+                                  <w:rPr>
+                                    <w:noProof/>
+                                  </w:rPr>
+                                  <w:t>8</w:t>
+                                </w:r>
+                              </w:fldSimple>
                               <w:r>
                                 <w:t>: RDD2020 Losses</w:t>
                               </w:r>
@@ -10398,32 +10326,17 @@
                             <w:noProof/>
                           </w:rPr>
                         </w:pPr>
-                        <w:proofErr w:type="spellStart"/>
                         <w:r>
-                          <w:t>Figure</w:t>
+                          <w:t xml:space="preserve">Figure </w:t>
                         </w:r>
-                        <w:proofErr w:type="spellEnd"/>
-                        <w:r>
-                          <w:t xml:space="preserve"> </w:t>
-                        </w:r>
-                        <w:r>
-                          <w:fldChar w:fldCharType="begin"/>
-                        </w:r>
-                        <w:r>
-                          <w:instrText xml:space="preserve"> SEQ Figure \* ARABIC </w:instrText>
-                        </w:r>
-                        <w:r>
-                          <w:fldChar w:fldCharType="separate"/>
-                        </w:r>
-                        <w:r>
-                          <w:rPr>
-                            <w:noProof/>
-                          </w:rPr>
-                          <w:t>8</w:t>
-                        </w:r>
-                        <w:r>
-                          <w:fldChar w:fldCharType="end"/>
-                        </w:r>
+                        <w:fldSimple w:instr=" SEQ Figure \* ARABIC ">
+                          <w:r>
+                            <w:rPr>
+                              <w:noProof/>
+                            </w:rPr>
+                            <w:t>8</w:t>
+                          </w:r>
+                        </w:fldSimple>
                         <w:r>
                           <w:t>: RDD2020 Losses</w:t>
                         </w:r>
@@ -10526,48 +10439,20 @@
                                   <w:noProof/>
                                 </w:rPr>
                               </w:pPr>
-                              <w:proofErr w:type="spellStart"/>
                               <w:r>
-                                <w:t>Figure</w:t>
+                                <w:t xml:space="preserve">Figure </w:t>
                               </w:r>
-                              <w:proofErr w:type="spellEnd"/>
+                              <w:fldSimple w:instr=" SEQ Figure \* ARABIC ">
+                                <w:r>
+                                  <w:rPr>
+                                    <w:noProof/>
+                                  </w:rPr>
+                                  <w:t>9</w:t>
+                                </w:r>
+                              </w:fldSimple>
                               <w:r>
-                                <w:t xml:space="preserve"> </w:t>
+                                <w:t>: RDD2020 classes accuracy</w:t>
                               </w:r>
-                              <w:r>
-                                <w:fldChar w:fldCharType="begin"/>
-                              </w:r>
-                              <w:r>
-                                <w:instrText xml:space="preserve"> SEQ Figure \* ARABIC </w:instrText>
-                              </w:r>
-                              <w:r>
-                                <w:fldChar w:fldCharType="separate"/>
-                              </w:r>
-                              <w:r>
-                                <w:rPr>
-                                  <w:noProof/>
-                                </w:rPr>
-                                <w:t>9</w:t>
-                              </w:r>
-                              <w:r>
-                                <w:fldChar w:fldCharType="end"/>
-                              </w:r>
-                              <w:r>
-                                <w:t xml:space="preserve">: RDD2020 </w:t>
-                              </w:r>
-                              <w:proofErr w:type="spellStart"/>
-                              <w:r>
-                                <w:t>classes</w:t>
-                              </w:r>
-                              <w:proofErr w:type="spellEnd"/>
-                              <w:r>
-                                <w:t xml:space="preserve"> </w:t>
-                              </w:r>
-                              <w:proofErr w:type="spellStart"/>
-                              <w:r>
-                                <w:t>accuracy</w:t>
-                              </w:r>
-                              <w:proofErr w:type="spellEnd"/>
                             </w:p>
                           </w:txbxContent>
                         </wps:txbx>
@@ -10600,48 +10485,20 @@
                             <w:noProof/>
                           </w:rPr>
                         </w:pPr>
-                        <w:proofErr w:type="spellStart"/>
                         <w:r>
-                          <w:t>Figure</w:t>
+                          <w:t xml:space="preserve">Figure </w:t>
                         </w:r>
-                        <w:proofErr w:type="spellEnd"/>
+                        <w:fldSimple w:instr=" SEQ Figure \* ARABIC ">
+                          <w:r>
+                            <w:rPr>
+                              <w:noProof/>
+                            </w:rPr>
+                            <w:t>9</w:t>
+                          </w:r>
+                        </w:fldSimple>
                         <w:r>
-                          <w:t xml:space="preserve"> </w:t>
+                          <w:t>: RDD2020 classes accuracy</w:t>
                         </w:r>
-                        <w:r>
-                          <w:fldChar w:fldCharType="begin"/>
-                        </w:r>
-                        <w:r>
-                          <w:instrText xml:space="preserve"> SEQ Figure \* ARABIC </w:instrText>
-                        </w:r>
-                        <w:r>
-                          <w:fldChar w:fldCharType="separate"/>
-                        </w:r>
-                        <w:r>
-                          <w:rPr>
-                            <w:noProof/>
-                          </w:rPr>
-                          <w:t>9</w:t>
-                        </w:r>
-                        <w:r>
-                          <w:fldChar w:fldCharType="end"/>
-                        </w:r>
-                        <w:r>
-                          <w:t xml:space="preserve">: RDD2020 </w:t>
-                        </w:r>
-                        <w:proofErr w:type="spellStart"/>
-                        <w:r>
-                          <w:t>classes</w:t>
-                        </w:r>
-                        <w:proofErr w:type="spellEnd"/>
-                        <w:r>
-                          <w:t xml:space="preserve"> </w:t>
-                        </w:r>
-                        <w:proofErr w:type="spellStart"/>
-                        <w:r>
-                          <w:t>accuracy</w:t>
-                        </w:r>
-                        <w:proofErr w:type="spellEnd"/>
                       </w:p>
                     </w:txbxContent>
                   </v:textbox>
@@ -12714,8 +12571,8 @@
                                   <w:lang w:val="en-GB"/>
                                 </w:rPr>
                               </w:pPr>
-                              <w:bookmarkStart w:id="30" w:name="_Ref70186011"/>
-                              <w:bookmarkStart w:id="31" w:name="_Ref70186021"/>
+                              <w:bookmarkStart w:id="30" w:name="_Ref70186021"/>
+                              <w:bookmarkStart w:id="31" w:name="_Ref70186011"/>
                               <w:r>
                                 <w:rPr>
                                   <w:lang w:val="en-GB"/>
@@ -12744,28 +12601,14 @@
                               <w:r>
                                 <w:fldChar w:fldCharType="end"/>
                               </w:r>
-                              <w:bookmarkEnd w:id="31"/>
+                              <w:bookmarkEnd w:id="30"/>
                               <w:r>
                                 <w:rPr>
                                   <w:lang w:val="en-GB"/>
                                 </w:rPr>
-                                <w:t>: TDT</w:t>
+                                <w:t>: TDT4265  Bounding box sizes and priors max-min configuration</w:t>
                               </w:r>
-                              <w:proofErr w:type="gramStart"/>
-                              <w:r>
-                                <w:rPr>
-                                  <w:lang w:val="en-GB"/>
-                                </w:rPr>
-                                <w:t>4265  Bounding</w:t>
-                              </w:r>
-                              <w:proofErr w:type="gramEnd"/>
-                              <w:r>
-                                <w:rPr>
-                                  <w:lang w:val="en-GB"/>
-                                </w:rPr>
-                                <w:t xml:space="preserve"> box sizes and priors max-min configuration</w:t>
-                              </w:r>
-                              <w:bookmarkEnd w:id="30"/>
+                              <w:bookmarkEnd w:id="31"/>
                             </w:p>
                           </w:txbxContent>
                         </wps:txbx>
@@ -12813,8 +12656,8 @@
                             <w:lang w:val="en-GB"/>
                           </w:rPr>
                         </w:pPr>
-                        <w:bookmarkStart w:id="32" w:name="_Ref70186011"/>
-                        <w:bookmarkStart w:id="33" w:name="_Ref70186021"/>
+                        <w:bookmarkStart w:id="32" w:name="_Ref70186021"/>
+                        <w:bookmarkStart w:id="33" w:name="_Ref70186011"/>
                         <w:r>
                           <w:rPr>
                             <w:lang w:val="en-GB"/>
@@ -12843,28 +12686,14 @@
                         <w:r>
                           <w:fldChar w:fldCharType="end"/>
                         </w:r>
-                        <w:bookmarkEnd w:id="33"/>
+                        <w:bookmarkEnd w:id="32"/>
                         <w:r>
                           <w:rPr>
                             <w:lang w:val="en-GB"/>
                           </w:rPr>
-                          <w:t>: TDT</w:t>
+                          <w:t>: TDT4265  Bounding box sizes and priors max-min configuration</w:t>
                         </w:r>
-                        <w:proofErr w:type="gramStart"/>
-                        <w:r>
-                          <w:rPr>
-                            <w:lang w:val="en-GB"/>
-                          </w:rPr>
-                          <w:t>4265  Bounding</w:t>
-                        </w:r>
-                        <w:proofErr w:type="gramEnd"/>
-                        <w:r>
-                          <w:rPr>
-                            <w:lang w:val="en-GB"/>
-                          </w:rPr>
-                          <w:t xml:space="preserve"> box sizes and priors max-min configuration</w:t>
-                        </w:r>
-                        <w:bookmarkEnd w:id="32"/>
+                        <w:bookmarkEnd w:id="33"/>
                       </w:p>
                     </w:txbxContent>
                   </v:textbox>
@@ -15314,6 +15143,1063 @@
         <w:fldChar w:fldCharType="end"/>
       </w:r>
     </w:p>
+    <w:p>
+      <w:pPr>
+        <w:jc w:val="left"/>
+        <w:rPr>
+          <w:lang w:val="en-GB"/>
+        </w:rPr>
+      </w:pPr>
+      <w:r>
+        <w:rPr>
+          <w:lang w:val="en-GB"/>
+        </w:rPr>
+        <w:br w:type="page"/>
+      </w:r>
+    </w:p>
+    <w:p>
+      <w:pPr>
+        <w:rPr>
+          <w:lang w:val="en-GB"/>
+        </w:rPr>
+      </w:pPr>
+      <w:r>
+        <w:rPr>
+          <w:lang w:val="en-GB"/>
+        </w:rPr>
+        <w:lastRenderedPageBreak/>
+        <w:t>Dataset:</w:t>
+      </w:r>
+    </w:p>
+    <w:p>
+      <w:pPr>
+        <w:pStyle w:val="ListParagraph"/>
+        <w:numPr>
+          <w:ilvl w:val="0"/>
+          <w:numId w:val="3"/>
+        </w:numPr>
+        <w:rPr>
+          <w:lang w:val="en-GB"/>
+        </w:rPr>
+      </w:pPr>
+      <w:r>
+        <w:rPr>
+          <w:lang w:val="en-GB"/>
+        </w:rPr>
+        <w:t>Object characteristics</w:t>
+      </w:r>
+    </w:p>
+    <w:p>
+      <w:pPr>
+        <w:pStyle w:val="ListParagraph"/>
+        <w:numPr>
+          <w:ilvl w:val="0"/>
+          <w:numId w:val="3"/>
+        </w:numPr>
+        <w:rPr>
+          <w:lang w:val="en-GB"/>
+        </w:rPr>
+      </w:pPr>
+      <w:r>
+        <w:rPr>
+          <w:lang w:val="en-GB"/>
+        </w:rPr>
+        <w:t>Image composition</w:t>
+      </w:r>
+    </w:p>
+    <w:p>
+      <w:pPr>
+        <w:pStyle w:val="ListParagraph"/>
+        <w:numPr>
+          <w:ilvl w:val="0"/>
+          <w:numId w:val="3"/>
+        </w:numPr>
+        <w:rPr>
+          <w:lang w:val="en-GB"/>
+        </w:rPr>
+      </w:pPr>
+      <w:r>
+        <w:rPr>
+          <w:lang w:val="en-GB"/>
+        </w:rPr>
+        <w:t>Class distribution</w:t>
+      </w:r>
+    </w:p>
+    <w:p>
+      <w:pPr>
+        <w:rPr>
+          <w:lang w:val="en-GB"/>
+        </w:rPr>
+      </w:pPr>
+      <w:r>
+        <w:rPr>
+          <w:lang w:val="en-GB"/>
+        </w:rPr>
+        <w:t>Backbone:</w:t>
+      </w:r>
+    </w:p>
+    <w:p>
+      <w:pPr>
+        <w:pStyle w:val="ListParagraph"/>
+        <w:numPr>
+          <w:ilvl w:val="0"/>
+          <w:numId w:val="3"/>
+        </w:numPr>
+        <w:rPr>
+          <w:lang w:val="en-GB"/>
+        </w:rPr>
+      </w:pPr>
+      <w:r>
+        <w:rPr>
+          <w:lang w:val="en-GB"/>
+        </w:rPr>
+        <w:t>ResNeXt50</w:t>
+      </w:r>
+    </w:p>
+    <w:p>
+      <w:pPr>
+        <w:rPr>
+          <w:lang w:val="en-GB"/>
+        </w:rPr>
+      </w:pPr>
+      <w:r>
+        <w:rPr>
+          <w:lang w:val="en-GB"/>
+        </w:rPr>
+        <w:t>RDD2020 Training:</w:t>
+      </w:r>
+    </w:p>
+    <w:p>
+      <w:pPr>
+        <w:pStyle w:val="ListParagraph"/>
+        <w:numPr>
+          <w:ilvl w:val="0"/>
+          <w:numId w:val="3"/>
+        </w:numPr>
+        <w:rPr>
+          <w:lang w:val="en-GB"/>
+        </w:rPr>
+      </w:pPr>
+      <w:r>
+        <w:rPr>
+          <w:lang w:val="en-GB"/>
+        </w:rPr>
+        <w:t>Optimizer</w:t>
+      </w:r>
+    </w:p>
+    <w:p>
+      <w:pPr>
+        <w:pStyle w:val="ListParagraph"/>
+        <w:numPr>
+          <w:ilvl w:val="1"/>
+          <w:numId w:val="3"/>
+        </w:numPr>
+        <w:rPr>
+          <w:lang w:val="en-GB"/>
+        </w:rPr>
+      </w:pPr>
+      <w:r>
+        <w:rPr>
+          <w:lang w:val="en-GB"/>
+        </w:rPr>
+        <w:t>Adam</w:t>
+      </w:r>
+    </w:p>
+    <w:p>
+      <w:pPr>
+        <w:pStyle w:val="ListParagraph"/>
+        <w:numPr>
+          <w:ilvl w:val="1"/>
+          <w:numId w:val="3"/>
+        </w:numPr>
+        <w:rPr>
+          <w:lang w:val="en-GB"/>
+        </w:rPr>
+      </w:pPr>
+      <w:r>
+        <w:rPr>
+          <w:lang w:val="en-GB"/>
+        </w:rPr>
+        <w:t>Why?</w:t>
+      </w:r>
+    </w:p>
+    <w:p>
+      <w:pPr>
+        <w:pStyle w:val="ListParagraph"/>
+        <w:numPr>
+          <w:ilvl w:val="1"/>
+          <w:numId w:val="3"/>
+        </w:numPr>
+        <w:rPr>
+          <w:lang w:val="en-GB"/>
+        </w:rPr>
+      </w:pPr>
+      <w:r>
+        <w:rPr>
+          <w:lang w:val="en-GB"/>
+        </w:rPr>
+        <w:t xml:space="preserve">A better alternative? </w:t>
+      </w:r>
+    </w:p>
+    <w:p>
+      <w:pPr>
+        <w:pStyle w:val="ListParagraph"/>
+        <w:numPr>
+          <w:ilvl w:val="0"/>
+          <w:numId w:val="3"/>
+        </w:numPr>
+        <w:rPr>
+          <w:lang w:val="en-GB"/>
+        </w:rPr>
+      </w:pPr>
+      <w:r>
+        <w:rPr>
+          <w:lang w:val="en-GB"/>
+        </w:rPr>
+        <w:t>Data augmentation</w:t>
+      </w:r>
+    </w:p>
+    <w:p>
+      <w:pPr>
+        <w:pStyle w:val="ListParagraph"/>
+        <w:numPr>
+          <w:ilvl w:val="1"/>
+          <w:numId w:val="3"/>
+        </w:numPr>
+        <w:rPr>
+          <w:lang w:val="en-GB"/>
+        </w:rPr>
+      </w:pPr>
+      <w:r>
+        <w:rPr>
+          <w:lang w:val="en-GB"/>
+        </w:rPr>
+        <w:t>First approach</w:t>
+      </w:r>
+    </w:p>
+    <w:p>
+      <w:pPr>
+        <w:pStyle w:val="ListParagraph"/>
+        <w:numPr>
+          <w:ilvl w:val="1"/>
+          <w:numId w:val="3"/>
+        </w:numPr>
+        <w:rPr>
+          <w:lang w:val="en-GB"/>
+        </w:rPr>
+      </w:pPr>
+      <w:r>
+        <w:rPr>
+          <w:lang w:val="en-GB"/>
+        </w:rPr>
+        <w:t>Why it didn’t work</w:t>
+      </w:r>
+    </w:p>
+    <w:p>
+      <w:pPr>
+        <w:pStyle w:val="ListParagraph"/>
+        <w:numPr>
+          <w:ilvl w:val="1"/>
+          <w:numId w:val="3"/>
+        </w:numPr>
+        <w:rPr>
+          <w:lang w:val="en-GB"/>
+        </w:rPr>
+      </w:pPr>
+      <w:r>
+        <w:rPr>
+          <w:lang w:val="en-GB"/>
+        </w:rPr>
+        <w:t>Augmentation that worked</w:t>
+      </w:r>
+    </w:p>
+    <w:p>
+      <w:pPr>
+        <w:pStyle w:val="ListParagraph"/>
+        <w:numPr>
+          <w:ilvl w:val="1"/>
+          <w:numId w:val="3"/>
+        </w:numPr>
+        <w:rPr>
+          <w:lang w:val="en-GB"/>
+        </w:rPr>
+      </w:pPr>
+      <w:r>
+        <w:rPr>
+          <w:lang w:val="en-GB"/>
+        </w:rPr>
+        <w:t xml:space="preserve">Result </w:t>
+      </w:r>
+    </w:p>
+    <w:p>
+      <w:pPr>
+        <w:pStyle w:val="ListParagraph"/>
+        <w:numPr>
+          <w:ilvl w:val="0"/>
+          <w:numId w:val="3"/>
+        </w:numPr>
+        <w:rPr>
+          <w:lang w:val="en-GB"/>
+        </w:rPr>
+      </w:pPr>
+      <w:r>
+        <w:rPr>
+          <w:lang w:val="en-GB"/>
+        </w:rPr>
+        <w:t>Image size</w:t>
+      </w:r>
+    </w:p>
+    <w:p>
+      <w:pPr>
+        <w:pStyle w:val="ListParagraph"/>
+        <w:numPr>
+          <w:ilvl w:val="1"/>
+          <w:numId w:val="3"/>
+        </w:numPr>
+        <w:rPr>
+          <w:lang w:val="en-GB"/>
+        </w:rPr>
+      </w:pPr>
+      <w:r>
+        <w:rPr>
+          <w:lang w:val="en-GB"/>
+        </w:rPr>
+        <w:t>Why</w:t>
+      </w:r>
+      <w:r>
+        <w:rPr>
+          <w:lang w:val="en-GB"/>
+        </w:rPr>
+        <w:t xml:space="preserve"> bigger = better</w:t>
+      </w:r>
+      <w:r>
+        <w:rPr>
+          <w:lang w:val="en-GB"/>
+        </w:rPr>
+        <w:t xml:space="preserve"> </w:t>
+      </w:r>
+      <w:proofErr w:type="spellStart"/>
+      <w:r>
+        <w:rPr>
+          <w:lang w:val="en-GB"/>
+        </w:rPr>
+        <w:t>mAP</w:t>
+      </w:r>
+      <w:proofErr w:type="spellEnd"/>
+    </w:p>
+    <w:p>
+      <w:pPr>
+        <w:pStyle w:val="ListParagraph"/>
+        <w:numPr>
+          <w:ilvl w:val="1"/>
+          <w:numId w:val="3"/>
+        </w:numPr>
+        <w:rPr>
+          <w:lang w:val="en-GB"/>
+        </w:rPr>
+      </w:pPr>
+      <w:r>
+        <w:rPr>
+          <w:lang w:val="en-GB"/>
+        </w:rPr>
+        <w:t xml:space="preserve">Disadvantages </w:t>
+      </w:r>
+    </w:p>
+    <w:p>
+      <w:pPr>
+        <w:pStyle w:val="ListParagraph"/>
+        <w:numPr>
+          <w:ilvl w:val="1"/>
+          <w:numId w:val="3"/>
+        </w:numPr>
+        <w:rPr>
+          <w:lang w:val="en-GB"/>
+        </w:rPr>
+      </w:pPr>
+      <w:r>
+        <w:rPr>
+          <w:lang w:val="en-GB"/>
+        </w:rPr>
+        <w:t xml:space="preserve">Result </w:t>
+      </w:r>
+    </w:p>
+    <w:p>
+      <w:pPr>
+        <w:pStyle w:val="ListParagraph"/>
+        <w:numPr>
+          <w:ilvl w:val="0"/>
+          <w:numId w:val="3"/>
+        </w:numPr>
+        <w:rPr>
+          <w:lang w:val="en-GB"/>
+        </w:rPr>
+      </w:pPr>
+      <w:r>
+        <w:rPr>
+          <w:lang w:val="en-GB"/>
+        </w:rPr>
+        <w:t>Priors settings</w:t>
+      </w:r>
+    </w:p>
+    <w:p>
+      <w:pPr>
+        <w:pStyle w:val="ListParagraph"/>
+        <w:numPr>
+          <w:ilvl w:val="1"/>
+          <w:numId w:val="3"/>
+        </w:numPr>
+        <w:rPr>
+          <w:lang w:val="en-GB"/>
+        </w:rPr>
+      </w:pPr>
+      <w:r>
+        <w:rPr>
+          <w:lang w:val="en-GB"/>
+        </w:rPr>
+        <w:t>Weird results</w:t>
+      </w:r>
+    </w:p>
+    <w:p>
+      <w:pPr>
+        <w:pStyle w:val="ListParagraph"/>
+        <w:numPr>
+          <w:ilvl w:val="1"/>
+          <w:numId w:val="3"/>
+        </w:numPr>
+        <w:rPr>
+          <w:lang w:val="en-GB"/>
+        </w:rPr>
+      </w:pPr>
+      <w:r>
+        <w:rPr>
+          <w:lang w:val="en-GB"/>
+        </w:rPr>
+        <w:t>Why?</w:t>
+      </w:r>
+    </w:p>
+    <w:p>
+      <w:pPr>
+        <w:pStyle w:val="ListParagraph"/>
+        <w:numPr>
+          <w:ilvl w:val="1"/>
+          <w:numId w:val="3"/>
+        </w:numPr>
+        <w:rPr>
+          <w:lang w:val="en-GB"/>
+        </w:rPr>
+      </w:pPr>
+      <w:r>
+        <w:rPr>
+          <w:lang w:val="en-GB"/>
+        </w:rPr>
+        <w:t>What worked</w:t>
+      </w:r>
+    </w:p>
+    <w:p>
+      <w:pPr>
+        <w:pStyle w:val="ListParagraph"/>
+        <w:numPr>
+          <w:ilvl w:val="1"/>
+          <w:numId w:val="3"/>
+        </w:numPr>
+        <w:rPr>
+          <w:lang w:val="en-GB"/>
+        </w:rPr>
+      </w:pPr>
+      <w:r>
+        <w:rPr>
+          <w:lang w:val="en-GB"/>
+        </w:rPr>
+        <w:t xml:space="preserve">Result </w:t>
+      </w:r>
+    </w:p>
+    <w:p>
+      <w:pPr>
+        <w:pStyle w:val="ListParagraph"/>
+        <w:numPr>
+          <w:ilvl w:val="0"/>
+          <w:numId w:val="3"/>
+        </w:numPr>
+        <w:rPr>
+          <w:lang w:val="en-GB"/>
+        </w:rPr>
+      </w:pPr>
+      <w:r>
+        <w:rPr>
+          <w:lang w:val="en-GB"/>
+        </w:rPr>
+        <w:t>Weighted loss</w:t>
+      </w:r>
+    </w:p>
+    <w:p>
+      <w:pPr>
+        <w:pStyle w:val="ListParagraph"/>
+        <w:numPr>
+          <w:ilvl w:val="1"/>
+          <w:numId w:val="3"/>
+        </w:numPr>
+        <w:rPr>
+          <w:lang w:val="en-GB"/>
+        </w:rPr>
+      </w:pPr>
+      <w:r>
+        <w:rPr>
+          <w:lang w:val="en-GB"/>
+        </w:rPr>
+        <w:t>Why</w:t>
+      </w:r>
+    </w:p>
+    <w:p>
+      <w:pPr>
+        <w:pStyle w:val="ListParagraph"/>
+        <w:numPr>
+          <w:ilvl w:val="1"/>
+          <w:numId w:val="3"/>
+        </w:numPr>
+        <w:rPr>
+          <w:lang w:val="en-GB"/>
+        </w:rPr>
+      </w:pPr>
+      <w:r>
+        <w:rPr>
+          <w:lang w:val="en-GB"/>
+        </w:rPr>
+        <w:t>How it works</w:t>
+      </w:r>
+    </w:p>
+    <w:p>
+      <w:pPr>
+        <w:pStyle w:val="ListParagraph"/>
+        <w:numPr>
+          <w:ilvl w:val="1"/>
+          <w:numId w:val="3"/>
+        </w:numPr>
+        <w:rPr>
+          <w:lang w:val="en-GB"/>
+        </w:rPr>
+      </w:pPr>
+      <w:r>
+        <w:rPr>
+          <w:lang w:val="en-GB"/>
+        </w:rPr>
+        <w:t>Result</w:t>
+      </w:r>
+    </w:p>
+    <w:p>
+      <w:pPr>
+        <w:rPr>
+          <w:lang w:val="en-GB"/>
+        </w:rPr>
+      </w:pPr>
+      <w:r>
+        <w:rPr>
+          <w:lang w:val="en-GB"/>
+        </w:rPr>
+        <w:t>Results:</w:t>
+      </w:r>
+    </w:p>
+    <w:p>
+      <w:pPr>
+        <w:pStyle w:val="ListParagraph"/>
+        <w:numPr>
+          <w:ilvl w:val="0"/>
+          <w:numId w:val="3"/>
+        </w:numPr>
+        <w:rPr>
+          <w:lang w:val="en-GB"/>
+        </w:rPr>
+      </w:pPr>
+      <w:r>
+        <w:rPr>
+          <w:lang w:val="en-GB"/>
+        </w:rPr>
+        <w:t xml:space="preserve">Best </w:t>
+      </w:r>
+    </w:p>
+    <w:p>
+      <w:pPr>
+        <w:pStyle w:val="ListParagraph"/>
+        <w:numPr>
+          <w:ilvl w:val="0"/>
+          <w:numId w:val="3"/>
+        </w:numPr>
+        <w:rPr>
+          <w:lang w:val="en-GB"/>
+        </w:rPr>
+      </w:pPr>
+      <w:r>
+        <w:rPr>
+          <w:lang w:val="en-GB"/>
+        </w:rPr>
+        <w:t>Runtime</w:t>
+      </w:r>
+    </w:p>
+    <w:p>
+      <w:pPr>
+        <w:pStyle w:val="ListParagraph"/>
+        <w:numPr>
+          <w:ilvl w:val="0"/>
+          <w:numId w:val="3"/>
+        </w:numPr>
+        <w:rPr>
+          <w:lang w:val="en-GB"/>
+        </w:rPr>
+      </w:pPr>
+      <w:r>
+        <w:rPr>
+          <w:lang w:val="en-GB"/>
+        </w:rPr>
+        <w:t>What crack seems easy to recognize</w:t>
+      </w:r>
+    </w:p>
+    <w:p>
+      <w:pPr>
+        <w:pStyle w:val="ListParagraph"/>
+        <w:numPr>
+          <w:ilvl w:val="0"/>
+          <w:numId w:val="3"/>
+        </w:numPr>
+        <w:rPr>
+          <w:lang w:val="en-GB"/>
+        </w:rPr>
+      </w:pPr>
+      <w:r>
+        <w:rPr>
+          <w:lang w:val="en-GB"/>
+        </w:rPr>
+        <w:t>What seems hard to recognize</w:t>
+      </w:r>
+    </w:p>
+    <w:p>
+      <w:pPr>
+        <w:rPr>
+          <w:lang w:val="en-GB"/>
+        </w:rPr>
+      </w:pPr>
+    </w:p>
+    <w:p>
+      <w:pPr>
+        <w:rPr>
+          <w:lang w:val="en-GB"/>
+        </w:rPr>
+      </w:pPr>
+      <w:r>
+        <w:rPr>
+          <w:lang w:val="en-GB"/>
+        </w:rPr>
+        <w:t>TDT4265</w:t>
+      </w:r>
+      <w:r>
+        <w:rPr>
+          <w:lang w:val="en-GB"/>
+        </w:rPr>
+        <w:t xml:space="preserve"> Training:</w:t>
+      </w:r>
+    </w:p>
+    <w:p>
+      <w:pPr>
+        <w:pStyle w:val="ListParagraph"/>
+        <w:numPr>
+          <w:ilvl w:val="0"/>
+          <w:numId w:val="3"/>
+        </w:numPr>
+        <w:rPr>
+          <w:lang w:val="en-GB"/>
+        </w:rPr>
+      </w:pPr>
+      <w:r>
+        <w:rPr>
+          <w:lang w:val="en-GB"/>
+        </w:rPr>
+        <w:t xml:space="preserve">Not </w:t>
+      </w:r>
+      <w:proofErr w:type="gramStart"/>
+      <w:r>
+        <w:rPr>
+          <w:lang w:val="en-GB"/>
+        </w:rPr>
+        <w:t>main focus</w:t>
+      </w:r>
+      <w:proofErr w:type="gramEnd"/>
+    </w:p>
+    <w:p>
+      <w:pPr>
+        <w:pStyle w:val="ListParagraph"/>
+        <w:numPr>
+          <w:ilvl w:val="0"/>
+          <w:numId w:val="3"/>
+        </w:numPr>
+        <w:rPr>
+          <w:lang w:val="en-GB"/>
+        </w:rPr>
+      </w:pPr>
+      <w:r>
+        <w:rPr>
+          <w:lang w:val="en-GB"/>
+        </w:rPr>
+        <w:t>Transfer learning</w:t>
+      </w:r>
+    </w:p>
+    <w:p>
+      <w:pPr>
+        <w:pStyle w:val="ListParagraph"/>
+        <w:numPr>
+          <w:ilvl w:val="0"/>
+          <w:numId w:val="3"/>
+        </w:numPr>
+        <w:rPr>
+          <w:lang w:val="en-GB"/>
+        </w:rPr>
+      </w:pPr>
+      <w:r>
+        <w:rPr>
+          <w:lang w:val="en-GB"/>
+        </w:rPr>
+        <w:t>Input size</w:t>
+      </w:r>
+    </w:p>
+    <w:p>
+      <w:pPr>
+        <w:pStyle w:val="ListParagraph"/>
+        <w:numPr>
+          <w:ilvl w:val="0"/>
+          <w:numId w:val="3"/>
+        </w:numPr>
+        <w:rPr>
+          <w:lang w:val="en-GB"/>
+        </w:rPr>
+      </w:pPr>
+      <w:r>
+        <w:rPr>
+          <w:lang w:val="en-GB"/>
+        </w:rPr>
+        <w:t>Augmentation</w:t>
+      </w:r>
+    </w:p>
+    <w:p>
+      <w:pPr>
+        <w:pStyle w:val="ListParagraph"/>
+        <w:numPr>
+          <w:ilvl w:val="0"/>
+          <w:numId w:val="3"/>
+        </w:numPr>
+        <w:rPr>
+          <w:lang w:val="en-GB"/>
+        </w:rPr>
+      </w:pPr>
+      <w:r>
+        <w:rPr>
+          <w:lang w:val="en-GB"/>
+        </w:rPr>
+        <w:t>Priors settings</w:t>
+      </w:r>
+    </w:p>
+    <w:p>
+      <w:pPr>
+        <w:pStyle w:val="ListParagraph"/>
+        <w:numPr>
+          <w:ilvl w:val="0"/>
+          <w:numId w:val="3"/>
+        </w:numPr>
+        <w:rPr>
+          <w:lang w:val="en-GB"/>
+        </w:rPr>
+      </w:pPr>
+      <w:r>
+        <w:rPr>
+          <w:lang w:val="en-GB"/>
+        </w:rPr>
+        <w:lastRenderedPageBreak/>
+        <w:t>Weighted loss</w:t>
+      </w:r>
+    </w:p>
+    <w:p>
+      <w:pPr>
+        <w:rPr>
+          <w:lang w:val="en-GB"/>
+        </w:rPr>
+      </w:pPr>
+      <w:r>
+        <w:rPr>
+          <w:lang w:val="en-GB"/>
+        </w:rPr>
+        <w:t>Results:</w:t>
+      </w:r>
+    </w:p>
+    <w:p>
+      <w:pPr>
+        <w:pStyle w:val="ListParagraph"/>
+        <w:numPr>
+          <w:ilvl w:val="0"/>
+          <w:numId w:val="3"/>
+        </w:numPr>
+        <w:rPr>
+          <w:lang w:val="en-GB"/>
+        </w:rPr>
+      </w:pPr>
+      <w:r>
+        <w:rPr>
+          <w:lang w:val="en-GB"/>
+        </w:rPr>
+        <w:t>Not finished</w:t>
+      </w:r>
+    </w:p>
+    <w:p>
+      <w:pPr>
+        <w:pStyle w:val="ListParagraph"/>
+        <w:numPr>
+          <w:ilvl w:val="0"/>
+          <w:numId w:val="3"/>
+        </w:numPr>
+        <w:rPr>
+          <w:lang w:val="en-GB"/>
+        </w:rPr>
+      </w:pPr>
+      <w:r>
+        <w:rPr>
+          <w:lang w:val="en-GB"/>
+        </w:rPr>
+        <w:t>OK</w:t>
+      </w:r>
+    </w:p>
+    <w:p>
+      <w:pPr>
+        <w:rPr>
+          <w:lang w:val="en-GB"/>
+        </w:rPr>
+      </w:pPr>
+      <w:r>
+        <w:rPr>
+          <w:lang w:val="en-GB"/>
+        </w:rPr>
+        <w:t>Videos</w:t>
+      </w:r>
+    </w:p>
+    <w:p>
+      <w:pPr>
+        <w:rPr>
+          <w:lang w:val="en-GB"/>
+        </w:rPr>
+      </w:pPr>
+      <w:r>
+        <w:rPr>
+          <w:lang w:val="en-GB"/>
+        </w:rPr>
+        <w:t>Further work:</w:t>
+      </w:r>
+    </w:p>
+    <w:p>
+      <w:pPr>
+        <w:pStyle w:val="ListParagraph"/>
+        <w:numPr>
+          <w:ilvl w:val="0"/>
+          <w:numId w:val="3"/>
+        </w:numPr>
+        <w:rPr>
+          <w:lang w:val="en-GB"/>
+        </w:rPr>
+      </w:pPr>
+      <w:r>
+        <w:rPr>
+          <w:lang w:val="en-GB"/>
+        </w:rPr>
+        <w:t>Cropping tiling</w:t>
+      </w:r>
+    </w:p>
+    <w:p>
+      <w:pPr>
+        <w:pStyle w:val="ListParagraph"/>
+        <w:numPr>
+          <w:ilvl w:val="0"/>
+          <w:numId w:val="3"/>
+        </w:numPr>
+        <w:rPr>
+          <w:lang w:val="en-GB"/>
+        </w:rPr>
+      </w:pPr>
+      <w:r>
+        <w:rPr>
+          <w:lang w:val="en-GB"/>
+        </w:rPr>
+        <w:t>Augmentation</w:t>
+      </w:r>
+    </w:p>
+    <w:p>
+      <w:pPr>
+        <w:pStyle w:val="ListParagraph"/>
+        <w:numPr>
+          <w:ilvl w:val="0"/>
+          <w:numId w:val="3"/>
+        </w:numPr>
+        <w:rPr>
+          <w:lang w:val="en-GB"/>
+        </w:rPr>
+      </w:pPr>
+      <w:r>
+        <w:rPr>
+          <w:lang w:val="en-GB"/>
+        </w:rPr>
+        <w:t>Backbone model</w:t>
+      </w:r>
+    </w:p>
+    <w:p>
+      <w:pPr>
+        <w:pStyle w:val="ListParagraph"/>
+        <w:numPr>
+          <w:ilvl w:val="1"/>
+          <w:numId w:val="3"/>
+        </w:numPr>
+        <w:rPr>
+          <w:lang w:val="en-GB"/>
+        </w:rPr>
+      </w:pPr>
+      <w:r>
+        <w:rPr>
+          <w:lang w:val="en-GB"/>
+        </w:rPr>
+        <w:t xml:space="preserve">Dilated convolution – </w:t>
+      </w:r>
+      <w:proofErr w:type="spellStart"/>
+      <w:r>
+        <w:rPr>
+          <w:lang w:val="en-GB"/>
+        </w:rPr>
+        <w:t>DetNet</w:t>
+      </w:r>
+      <w:proofErr w:type="spellEnd"/>
+    </w:p>
+    <w:p>
+      <w:pPr>
+        <w:pStyle w:val="ListParagraph"/>
+        <w:numPr>
+          <w:ilvl w:val="1"/>
+          <w:numId w:val="3"/>
+        </w:numPr>
+        <w:rPr>
+          <w:lang w:val="en-GB"/>
+        </w:rPr>
+      </w:pPr>
+      <w:r>
+        <w:rPr>
+          <w:lang w:val="en-GB"/>
+        </w:rPr>
+        <w:t xml:space="preserve">Reduce or slow down polling / res reduction </w:t>
+      </w:r>
+    </w:p>
+    <w:p>
+      <w:pPr>
+        <w:pStyle w:val="ListParagraph"/>
+        <w:numPr>
+          <w:ilvl w:val="2"/>
+          <w:numId w:val="3"/>
+        </w:numPr>
+        <w:rPr>
+          <w:lang w:val="en-GB"/>
+        </w:rPr>
+      </w:pPr>
+      <w:r>
+        <w:rPr>
+          <w:lang w:val="en-GB"/>
+        </w:rPr>
+        <w:t>Pretrain</w:t>
+      </w:r>
+    </w:p>
+    <w:p>
+      <w:pPr>
+        <w:pStyle w:val="ListParagraph"/>
+        <w:numPr>
+          <w:ilvl w:val="1"/>
+          <w:numId w:val="3"/>
+        </w:numPr>
+        <w:rPr>
+          <w:lang w:val="en-GB"/>
+        </w:rPr>
+      </w:pPr>
+      <w:r>
+        <w:rPr>
+          <w:lang w:val="en-GB"/>
+        </w:rPr>
+        <w:t>More complex ResNeXt101</w:t>
+      </w:r>
+    </w:p>
+    <w:p>
+      <w:pPr>
+        <w:pStyle w:val="ListParagraph"/>
+        <w:numPr>
+          <w:ilvl w:val="0"/>
+          <w:numId w:val="3"/>
+        </w:numPr>
+        <w:rPr>
+          <w:lang w:val="en-GB"/>
+        </w:rPr>
+      </w:pPr>
+      <w:r>
+        <w:rPr>
+          <w:lang w:val="en-GB"/>
+        </w:rPr>
+        <w:t xml:space="preserve">More </w:t>
+      </w:r>
+      <w:r>
+        <w:rPr>
+          <w:lang w:val="en-GB"/>
+        </w:rPr>
+        <w:t>testing on TDT4265</w:t>
+      </w:r>
+    </w:p>
+    <w:p>
+      <w:pPr>
+        <w:pStyle w:val="ListParagraph"/>
+        <w:numPr>
+          <w:ilvl w:val="1"/>
+          <w:numId w:val="3"/>
+        </w:numPr>
+        <w:rPr>
+          <w:lang w:val="en-GB"/>
+        </w:rPr>
+      </w:pPr>
+      <w:r>
+        <w:rPr>
+          <w:lang w:val="en-GB"/>
+        </w:rPr>
+        <w:t>Let it train longer</w:t>
+      </w:r>
+    </w:p>
+    <w:p>
+      <w:pPr>
+        <w:pStyle w:val="ListParagraph"/>
+        <w:numPr>
+          <w:ilvl w:val="1"/>
+          <w:numId w:val="3"/>
+        </w:numPr>
+        <w:rPr>
+          <w:lang w:val="en-GB"/>
+        </w:rPr>
+      </w:pPr>
+      <w:r>
+        <w:rPr>
+          <w:lang w:val="en-GB"/>
+        </w:rPr>
+        <w:t>Augmentation</w:t>
+      </w:r>
+    </w:p>
+    <w:p>
+      <w:pPr>
+        <w:pStyle w:val="ListParagraph"/>
+        <w:numPr>
+          <w:ilvl w:val="1"/>
+          <w:numId w:val="3"/>
+        </w:numPr>
+        <w:rPr>
+          <w:lang w:val="en-GB"/>
+        </w:rPr>
+      </w:pPr>
+      <w:r>
+        <w:rPr>
+          <w:lang w:val="en-GB"/>
+        </w:rPr>
+        <w:t>Image sizes</w:t>
+      </w:r>
+    </w:p>
     <w:sectPr>
       <w:pgSz w:w="11906" w:h="16838"/>
       <w:pgMar w:top="1440" w:right="1440" w:bottom="1440" w:left="1440" w:header="708" w:footer="708" w:gutter="0"/>
@@ -15342,7 +16228,7 @@
         <w:rFonts w:ascii="Symbol" w:hAnsi="Symbol" w:hint="default"/>
       </w:rPr>
     </w:lvl>
-    <w:lvl w:ilvl="1" w:tplc="08090003" w:tentative="1">
+    <w:lvl w:ilvl="1" w:tplc="08090003">
       <w:start w:val="1"/>
       <w:numFmt w:val="bullet"/>
       <w:lvlText w:val="o"/>
@@ -15354,7 +16240,7 @@
         <w:rFonts w:ascii="Courier New" w:hAnsi="Courier New" w:cs="Courier New" w:hint="default"/>
       </w:rPr>
     </w:lvl>
-    <w:lvl w:ilvl="2" w:tplc="08090005" w:tentative="1">
+    <w:lvl w:ilvl="2" w:tplc="08090005">
       <w:start w:val="1"/>
       <w:numFmt w:val="bullet"/>
       <w:lvlText w:val=""/>
@@ -15864,7 +16750,7 @@
   <w:abstractNum w:abstractNumId="5" w15:restartNumberingAfterBreak="0">
     <w:nsid w:val="61944255"/>
     <w:multiLevelType w:val="multilevel"/>
-    <w:tmpl w:val="08090025"/>
+    <w:tmpl w:val="B8F06216"/>
     <w:lvl w:ilvl="0">
       <w:start w:val="1"/>
       <w:numFmt w:val="decimal"/>
@@ -16724,6 +17610,7 @@
   <w:style w:type="character" w:default="1" w:styleId="DefaultParagraphFont">
     <w:name w:val="Default Paragraph Font"/>
     <w:uiPriority w:val="1"/>
+    <w:semiHidden/>
     <w:unhideWhenUsed/>
   </w:style>
   <w:style w:type="table" w:default="1" w:styleId="TableNormal">
@@ -17067,6 +17954,7 @@
     <w:name w:val="Code"/>
     <w:basedOn w:val="Normal"/>
     <w:link w:val="CodeTegn"/>
+    <w:autoRedefine/>
     <w:qFormat/>
     <w:rsid w:val="000A5A66"/>
     <w:pPr>

</xml_diff>